<commit_message>
Updated the documentation for backup scripts
</commit_message>
<xml_diff>
--- a/tools/DBBackup/BackupHowTo.docx
+++ b/tools/DBBackup/BackupHowTo.docx
@@ -249,10 +249,7 @@
         <w:t xml:space="preserve">First, copy over the existing DatabaseBackup.pl to your computer, this has a few important </w:t>
       </w:r>
       <w:r>
-        <w:t>variables such as the database name</w:t>
-      </w:r>
-      <w:r>
-        <w:t xml:space="preserve">, the </w:t>
+        <w:t xml:space="preserve">variables such as the database name, the </w:t>
       </w:r>
       <w:proofErr w:type="spellStart"/>
       <w:r>
@@ -276,16 +273,7 @@
       </w:r>
       <w:proofErr w:type="gramEnd"/>
       <w:r>
-        <w:t xml:space="preserve"> as they have info which is </w:t>
-      </w:r>
-      <w:r>
-        <w:t xml:space="preserve">possibly </w:t>
-      </w:r>
-      <w:r>
-        <w:t>different for each installation.</w:t>
-      </w:r>
-      <w:r>
-        <w:t xml:space="preserve"> More details on variables which needs to be changed are below with a screenshot. </w:t>
+        <w:t xml:space="preserve"> as they have info which is possibly different for each installation. More details on variables which needs to be changed are below with a screenshot. </w:t>
       </w:r>
     </w:p>
     <w:p>
@@ -424,16 +412,12 @@
       </w:r>
     </w:p>
     <w:p/>
-    <w:p/>
-    <w:p>
-      <w:r>
-        <w:rPr>
-          <w:noProof/>
-        </w:rPr>
+    <w:p>
+      <w:r>
         <w:drawing>
-          <wp:inline distT="0" distB="0" distL="0" distR="0" wp14:anchorId="242F0252" wp14:editId="0A8A598C">
-            <wp:extent cx="5943600" cy="1640205"/>
-            <wp:effectExtent l="0" t="0" r="0" b="0"/>
+          <wp:inline distT="0" distB="0" distL="0" distR="0" wp14:anchorId="5B46540C" wp14:editId="447A0987">
+            <wp:extent cx="5943600" cy="1731645"/>
+            <wp:effectExtent l="19050" t="19050" r="19050" b="20955"/>
             <wp:docPr id="1" name="Picture 1"/>
             <wp:cNvGraphicFramePr>
               <a:graphicFrameLocks xmlns:a="http://schemas.openxmlformats.org/drawingml/2006/main" noChangeAspect="1"/>
@@ -454,11 +438,16 @@
                   <pic:spPr>
                     <a:xfrm>
                       <a:off x="0" y="0"/>
-                      <a:ext cx="5943600" cy="1640205"/>
+                      <a:ext cx="5943600" cy="1731645"/>
                     </a:xfrm>
                     <a:prstGeom prst="rect">
                       <a:avLst/>
                     </a:prstGeom>
+                    <a:ln>
+                      <a:solidFill>
+                        <a:schemeClr val="accent1"/>
+                      </a:solidFill>
+                    </a:ln>
                   </pic:spPr>
                 </pic:pic>
               </a:graphicData>
@@ -467,6 +456,7 @@
         </w:drawing>
       </w:r>
     </w:p>
+    <w:p/>
     <w:p>
       <w:r>
         <w:t>Steps:</w:t>
@@ -490,15 +480,7 @@
       </w:r>
       <w:proofErr w:type="spellEnd"/>
       <w:r>
-        <w:t>/Catalina/</w:t>
-      </w:r>
-      <w:proofErr w:type="spellStart"/>
-      <w:r>
-        <w:t>localhost</w:t>
-      </w:r>
-      <w:proofErr w:type="spellEnd"/>
-      <w:r>
-        <w:t xml:space="preserve"> in the xml file.</w:t>
+        <w:t>/Catalina/localhost in the xml file.</w:t>
       </w:r>
     </w:p>
     <w:p>
@@ -604,37 +586,45 @@
       </w:r>
     </w:p>
     <w:p>
-      <w:pPr>
-        <w:pStyle w:val="Heading1"/>
-      </w:pPr>
-      <w:r>
-        <w:t>Testing</w:t>
-      </w:r>
-    </w:p>
-    <w:p>
-      <w:r>
-        <w:t xml:space="preserve">The script is a </w:t>
-      </w:r>
-      <w:proofErr w:type="spellStart"/>
-      <w:r>
-        <w:t>perl</w:t>
-      </w:r>
-      <w:proofErr w:type="spellEnd"/>
-      <w:r>
-        <w:t xml:space="preserve"> script and by tested by running</w:t>
-      </w:r>
-    </w:p>
-    <w:p>
-      <w:proofErr w:type="spellStart"/>
-      <w:r>
-        <w:t>sudo</w:t>
-      </w:r>
-      <w:proofErr w:type="spellEnd"/>
-      <w:r>
-        <w:t xml:space="preserve"> </w:t>
+      <w:r>
+        <w:t>Line 85:  If a device is mounted to the machine then another backup can be done to that device.  If the device has been removed then it will fail quietly.</w:t>
+      </w:r>
+      <w:r>
+        <w:t xml:space="preserve">  Not that if the device is not available and is then made available then the missed backups will not be done.</w:t>
       </w:r>
       <w:bookmarkStart w:id="0" w:name="_GoBack"/>
       <w:bookmarkEnd w:id="0"/>
+    </w:p>
+    <w:p>
+      <w:pPr>
+        <w:pStyle w:val="Heading1"/>
+      </w:pPr>
+      <w:r>
+        <w:t>Testing</w:t>
+      </w:r>
+    </w:p>
+    <w:p>
+      <w:r>
+        <w:t xml:space="preserve">The script is a </w:t>
+      </w:r>
+      <w:proofErr w:type="spellStart"/>
+      <w:r>
+        <w:t>perl</w:t>
+      </w:r>
+      <w:proofErr w:type="spellEnd"/>
+      <w:r>
+        <w:t xml:space="preserve"> script and by tested by running</w:t>
+      </w:r>
+    </w:p>
+    <w:p>
+      <w:proofErr w:type="spellStart"/>
+      <w:r>
+        <w:t>sudo</w:t>
+      </w:r>
+      <w:proofErr w:type="spellEnd"/>
+      <w:r>
+        <w:t xml:space="preserve"> </w:t>
+      </w:r>
       <w:proofErr w:type="spellStart"/>
       <w:r>
         <w:t>perl</w:t>
@@ -733,7 +723,7 @@
           <w:rPr>
             <w:noProof/>
           </w:rPr>
-          <w:t>2</w:t>
+          <w:t>3</w:t>
         </w:r>
         <w:r>
           <w:rPr>

</xml_diff>